<commit_message>
Modif entity article + publié Modif affichage
</commit_message>
<xml_diff>
--- a/Rapport Dev - DUTREUX Alexis.docx
+++ b/Rapport Dev - DUTREUX Alexis.docx
@@ -239,6 +239,13 @@
         <w:lastRenderedPageBreak/>
         <w:t>III  - code de la vue du détail d’un article</w:t>
       </w:r>
+      <w:r>
+        <w:rPr>
+          <w:sz w:val="72"/>
+          <w:szCs w:val="72"/>
+        </w:rPr>
+        <w:t xml:space="preserve"> et vue :</w:t>
+      </w:r>
     </w:p>
     <w:p>
       <w:pPr>
@@ -373,14 +380,6 @@
           <w:u w:val="single"/>
         </w:rPr>
       </w:pPr>
-      <w:r>
-        <w:rPr>
-          <w:sz w:val="72"/>
-          <w:szCs w:val="72"/>
-          <w:u w:val="single"/>
-        </w:rPr>
-        <w:t>IV – GITHUB :</w:t>
-      </w:r>
     </w:p>
     <w:sectPr>
       <w:pgSz w:w="11906" w:h="16838"/>

</xml_diff>